<commit_message>
Final version of file
</commit_message>
<xml_diff>
--- a/Work-cases/Work-case1.docx
+++ b/Work-cases/Work-case1.docx
@@ -928,6 +928,29 @@
           <w:szCs w:val="28"/>
           <w:lang w:val="en-US"/>
         </w:rPr>
+        <w:t>2)GitHub Desktop</w:t>
+      </w:r>
+    </w:p>
+    <w:p>
+      <w:pPr>
+        <w:tabs>
+          <w:tab w:val="left" w:pos="1628"/>
+        </w:tabs>
+        <w:spacing w:line="240" w:lineRule="auto"/>
+        <w:rPr>
+          <w:rFonts w:ascii="Times New Roman" w:hAnsi="Times New Roman" w:cs="Times New Roman"/>
+          <w:sz w:val="28"/>
+          <w:szCs w:val="28"/>
+          <w:lang w:val="en-US"/>
+        </w:rPr>
+      </w:pPr>
+      <w:r>
+        <w:rPr>
+          <w:rFonts w:ascii="Times New Roman" w:hAnsi="Times New Roman" w:cs="Times New Roman"/>
+          <w:sz w:val="28"/>
+          <w:szCs w:val="28"/>
+          <w:lang w:val="en-US"/>
+        </w:rPr>
         <w:t>2)</w:t>
       </w:r>
       <w:r>
@@ -1190,7 +1213,6 @@
           <w:szCs w:val="28"/>
           <w:lang w:val="en-US"/>
         </w:rPr>
-        <w:lastRenderedPageBreak/>
         <w:t>2. Git branch</w:t>
       </w:r>
     </w:p>
@@ -1639,6 +1661,48 @@
     </w:p>
     <w:p>
       <w:pPr>
+        <w:pStyle w:val="af"/>
+        <w:shd w:val="clear" w:color="auto" w:fill="FFFFFF"/>
+        <w:spacing w:before="0" w:beforeAutospacing="0" w:after="360" w:afterAutospacing="0"/>
+        <w:textAlignment w:val="baseline"/>
+        <w:rPr>
+          <w:color w:val="0A0A23"/>
+          <w:sz w:val="20"/>
+          <w:szCs w:val="20"/>
+          <w:lang w:val="en-US"/>
+        </w:rPr>
+      </w:pPr>
+      <w:r>
+        <w:rPr>
+          <w:color w:val="0A0A23"/>
+          <w:sz w:val="20"/>
+          <w:szCs w:val="20"/>
+          <w:lang w:val="en-US"/>
+        </w:rPr>
+        <w:t>From:</w:t>
+      </w:r>
+      <w:r>
+        <w:rPr>
+          <w:sz w:val="18"/>
+          <w:szCs w:val="18"/>
+          <w:lang w:val="en-US"/>
+        </w:rPr>
+        <w:t xml:space="preserve"> </w:t>
+      </w:r>
+      <w:hyperlink r:id="rId7" w:history="1">
+        <w:r>
+          <w:rPr>
+            <w:rStyle w:val="a8"/>
+            <w:sz w:val="20"/>
+            <w:szCs w:val="20"/>
+            <w:lang w:val="en-US"/>
+          </w:rPr>
+          <w:t>https://www.freecodecamp.org/news/10-important-git-commands-that-every-developer-should-know/</w:t>
+        </w:r>
+      </w:hyperlink>
+    </w:p>
+    <w:p>
+      <w:pPr>
         <w:tabs>
           <w:tab w:val="left" w:pos="1628"/>
         </w:tabs>
@@ -1658,6 +1722,7 @@
           <w:szCs w:val="28"/>
           <w:lang w:val="en-US"/>
         </w:rPr>
+        <w:lastRenderedPageBreak/>
         <w:t>(All)</w:t>
       </w:r>
       <w:r>
@@ -1729,24 +1794,28 @@
           <w:lang w:val="en-US"/>
         </w:rPr>
       </w:pPr>
-      <w:r>
-        <w:rPr>
-          <w:rFonts w:ascii="Times New Roman" w:hAnsi="Times New Roman" w:cs="Times New Roman"/>
-          <w:sz w:val="28"/>
-          <w:szCs w:val="28"/>
-          <w:lang w:val="en-US"/>
-        </w:rPr>
-        <w:t>@</w:t>
-      </w:r>
-      <w:r>
-        <w:rPr>
-          <w:rFonts w:ascii="Times New Roman" w:hAnsi="Times New Roman" w:cs="Times New Roman"/>
-          <w:sz w:val="30"/>
-          <w:szCs w:val="30"/>
-          <w:lang w:val="en-US"/>
-        </w:rPr>
-        <w:t>xxxKoRoBoKxxx</w:t>
-      </w:r>
+      <w:hyperlink r:id="rId8" w:history="1">
+        <w:r>
+          <w:rPr>
+            <w:rStyle w:val="a8"/>
+            <w:rFonts w:ascii="Times New Roman" w:hAnsi="Times New Roman" w:cs="Times New Roman"/>
+            <w:sz w:val="30"/>
+            <w:szCs w:val="30"/>
+            <w:lang w:val="en-US"/>
+          </w:rPr>
+          <w:t>https://github.com/</w:t>
+        </w:r>
+        <w:r>
+          <w:rPr>
+            <w:rStyle w:val="a8"/>
+            <w:rFonts w:ascii="Times New Roman" w:hAnsi="Times New Roman" w:cs="Times New Roman"/>
+            <w:sz w:val="30"/>
+            <w:szCs w:val="30"/>
+            <w:lang w:val="en-US"/>
+          </w:rPr>
+          <w:t>xxxKoRoBoKxxx</w:t>
+        </w:r>
+      </w:hyperlink>
       <w:r>
         <w:rPr>
           <w:rFonts w:ascii="Times New Roman" w:hAnsi="Times New Roman" w:cs="Times New Roman"/>
@@ -1782,26 +1851,30 @@
           <w:lang w:val="en-US"/>
         </w:rPr>
       </w:pPr>
-      <w:r>
-        <w:rPr>
-          <w:rFonts w:ascii="Times New Roman" w:hAnsi="Times New Roman" w:cs="Times New Roman"/>
-          <w:sz w:val="30"/>
-          <w:szCs w:val="30"/>
-          <w:lang w:val="en-US"/>
-        </w:rPr>
-        <w:lastRenderedPageBreak/>
-        <w:t>@</w:t>
-      </w:r>
-      <w:r>
-        <w:rPr>
-          <w:rFonts w:ascii="Times New Roman" w:hAnsi="Times New Roman" w:cs="Times New Roman"/>
-          <w:sz w:val="30"/>
-          <w:szCs w:val="30"/>
-          <w:shd w:val="clear" w:color="auto" w:fill="FFFFFF" w:themeFill="background1"/>
-          <w:lang w:val="en-US"/>
-        </w:rPr>
-        <w:t>Coxaini</w:t>
-      </w:r>
+      <w:hyperlink r:id="rId9" w:history="1">
+        <w:r>
+          <w:rPr>
+            <w:rStyle w:val="a8"/>
+            <w:rFonts w:ascii="Times New Roman" w:hAnsi="Times New Roman" w:cs="Times New Roman"/>
+            <w:sz w:val="30"/>
+            <w:szCs w:val="30"/>
+            <w:shd w:val="clear" w:color="auto" w:fill="FFFFFF" w:themeFill="background1"/>
+            <w:lang w:val="en-US"/>
+          </w:rPr>
+          <w:t>https://github.com/</w:t>
+        </w:r>
+        <w:r>
+          <w:rPr>
+            <w:rStyle w:val="a8"/>
+            <w:rFonts w:ascii="Times New Roman" w:hAnsi="Times New Roman" w:cs="Times New Roman"/>
+            <w:sz w:val="30"/>
+            <w:szCs w:val="30"/>
+            <w:shd w:val="clear" w:color="auto" w:fill="FFFFFF" w:themeFill="background1"/>
+            <w:lang w:val="en-US"/>
+          </w:rPr>
+          <w:t>Coxaini</w:t>
+        </w:r>
+      </w:hyperlink>
       <w:r>
         <w:rPr>
           <w:rFonts w:ascii="Times New Roman" w:hAnsi="Times New Roman" w:cs="Times New Roman"/>
@@ -1839,6 +1912,19 @@
           <w:lang w:val="en-US"/>
         </w:rPr>
       </w:pPr>
+      <w:hyperlink r:id="rId10" w:history="1">
+        <w:r>
+          <w:rPr>
+            <w:rStyle w:val="a8"/>
+            <w:rFonts w:ascii="Times New Roman" w:hAnsi="Times New Roman" w:cs="Times New Roman"/>
+            <w:sz w:val="30"/>
+            <w:szCs w:val="30"/>
+            <w:shd w:val="clear" w:color="auto" w:fill="FFFFFF" w:themeFill="background1"/>
+            <w:lang w:val="en-US"/>
+          </w:rPr>
+          <w:t>https://github.com/jopiks-s</w:t>
+        </w:r>
+      </w:hyperlink>
       <w:r>
         <w:rPr>
           <w:rFonts w:ascii="Times New Roman" w:hAnsi="Times New Roman" w:cs="Times New Roman"/>
@@ -1847,7 +1933,18 @@
           <w:shd w:val="clear" w:color="auto" w:fill="FFFFFF" w:themeFill="background1"/>
           <w:lang w:val="en-US"/>
         </w:rPr>
-        <w:t>@</w:t>
+        <w:t xml:space="preserve"> </w:t>
+      </w:r>
+      <w:r>
+        <w:rPr>
+          <w:rFonts w:ascii="Times New Roman" w:hAnsi="Times New Roman" w:cs="Times New Roman"/>
+          <w:sz w:val="30"/>
+          <w:szCs w:val="30"/>
+          <w:highlight w:val="green"/>
+          <w:shd w:val="clear" w:color="auto" w:fill="FFFFFF" w:themeFill="background1"/>
+          <w:lang w:val="en-US"/>
+        </w:rPr>
+        <w:t>(Misha)</w:t>
       </w:r>
     </w:p>
     <w:p>
@@ -1983,7 +2080,7 @@
                     <pic:cNvPicPr/>
                   </pic:nvPicPr>
                   <pic:blipFill>
-                    <a:blip r:embed="rId7"/>
+                    <a:blip r:embed="rId11"/>
                     <a:stretch>
                       <a:fillRect/>
                     </a:stretch>
@@ -2025,7 +2122,7 @@
         </w:rPr>
         <w:t>«</w:t>
       </w:r>
-      <w:hyperlink r:id="rId8" w:history="1">
+      <w:hyperlink r:id="rId12" w:history="1">
         <w:r>
           <w:rPr>
             <w:rStyle w:val="a8"/>
@@ -2116,7 +2213,7 @@
                     <pic:cNvPicPr/>
                   </pic:nvPicPr>
                   <pic:blipFill>
-                    <a:blip r:embed="rId9"/>
+                    <a:blip r:embed="rId13"/>
                     <a:stretch>
                       <a:fillRect/>
                     </a:stretch>
@@ -2163,7 +2260,7 @@
         </w:rPr>
         <w:t>«</w:t>
       </w:r>
-      <w:hyperlink r:id="rId10" w:history="1">
+      <w:hyperlink r:id="rId14" w:history="1">
         <w:r>
           <w:rPr>
             <w:rStyle w:val="a8"/>
@@ -2279,16 +2376,47 @@
           <w:szCs w:val="28"/>
           <w:lang w:val="en-US"/>
         </w:rPr>
-        <w:t xml:space="preserve">I posted final version of this file in our public repository. </w:t>
-      </w:r>
+        <w:t>I posted</w:t>
+      </w:r>
+      <w:r>
+        <w:rPr>
+          <w:rFonts w:ascii="Times New Roman" w:hAnsi="Times New Roman" w:cs="Times New Roman"/>
+          <w:sz w:val="28"/>
+          <w:szCs w:val="28"/>
+          <w:lang w:val="en-US"/>
+        </w:rPr>
+        <w:t xml:space="preserve"> final version of</w:t>
+      </w:r>
+      <w:r>
+        <w:rPr>
+          <w:rFonts w:ascii="Times New Roman" w:hAnsi="Times New Roman" w:cs="Times New Roman"/>
+          <w:sz w:val="28"/>
+          <w:szCs w:val="28"/>
+          <w:lang w:val="en-US"/>
+        </w:rPr>
+        <w:t xml:space="preserve"> this file in our public repository. </w:t>
+      </w:r>
+    </w:p>
+    <w:p>
+      <w:pPr>
+        <w:tabs>
+          <w:tab w:val="left" w:pos="1628"/>
+        </w:tabs>
+        <w:rPr>
+          <w:rFonts w:ascii="Times New Roman" w:hAnsi="Times New Roman" w:cs="Times New Roman"/>
+          <w:sz w:val="28"/>
+          <w:szCs w:val="28"/>
+          <w:lang w:val="en-US"/>
+        </w:rPr>
+      </w:pPr>
     </w:p>
     <w:sectPr>
-      <w:headerReference w:type="even" r:id="rId11"/>
-      <w:headerReference w:type="default" r:id="rId12"/>
-      <w:footerReference w:type="even" r:id="rId13"/>
-      <w:footerReference w:type="default" r:id="rId14"/>
-      <w:headerReference w:type="first" r:id="rId15"/>
-      <w:footerReference w:type="first" r:id="rId16"/>
+      <w:headerReference w:type="even" r:id="rId15"/>
+      <w:headerReference w:type="default" r:id="rId16"/>
+      <w:footerReference w:type="even" r:id="rId17"/>
+      <w:footerReference w:type="default" r:id="rId18"/>
+      <w:headerReference w:type="first" r:id="rId19"/>
+      <w:footerReference w:type="first" r:id="rId20"/>
       <w:pgSz w:w="11906" w:h="16838"/>
       <w:pgMar w:top="1134" w:right="850" w:bottom="1134" w:left="1701" w:header="708" w:footer="708" w:gutter="0"/>
       <w:cols w:space="708"/>

</xml_diff>

<commit_message>
Edit of final version
</commit_message>
<xml_diff>
--- a/Work-cases/Work-case1.docx
+++ b/Work-cases/Work-case1.docx
@@ -392,32 +392,17 @@
           <w:szCs w:val="28"/>
           <w:lang w:val="en-US"/>
         </w:rPr>
-        <w:t>)</w:t>
-      </w:r>
-    </w:p>
-    <w:p>
-      <w:pPr>
-        <w:tabs>
-          <w:tab w:val="left" w:pos="1628"/>
-        </w:tabs>
-        <w:spacing w:line="240" w:lineRule="auto"/>
-        <w:rPr>
-          <w:rFonts w:ascii="Times New Roman" w:hAnsi="Times New Roman" w:cs="Times New Roman"/>
-          <w:color w:val="202124"/>
-          <w:sz w:val="28"/>
-          <w:szCs w:val="28"/>
-          <w:lang w:val="en-US"/>
-        </w:rPr>
-      </w:pPr>
-      <w:r>
-        <w:rPr>
-          <w:rFonts w:ascii="Times New Roman" w:hAnsi="Times New Roman" w:cs="Times New Roman"/>
-          <w:color w:val="202124"/>
-          <w:sz w:val="28"/>
-          <w:szCs w:val="28"/>
-          <w:lang w:val="en-US"/>
-        </w:rPr>
-        <w:t>3.Misha Kraschenko(</w:t>
+        <w:t>/</w:t>
+      </w:r>
+      <w:r>
+        <w:rPr>
+          <w:rFonts w:ascii="Times New Roman" w:hAnsi="Times New Roman" w:cs="Times New Roman"/>
+          <w:color w:val="202124"/>
+          <w:sz w:val="28"/>
+          <w:szCs w:val="28"/>
+          <w:lang w:val="en-US"/>
+        </w:rPr>
+        <w:t xml:space="preserve"> </w:t>
       </w:r>
       <w:r>
         <w:rPr>
@@ -585,31 +570,7 @@
           <w:szCs w:val="28"/>
           <w:lang w:val="en"/>
         </w:rPr>
-        <w:t xml:space="preserve">Register your own git account (gitlab, github or </w:t>
-      </w:r>
-      <w:proofErr w:type="gramStart"/>
-      <w:r>
-        <w:rPr>
-          <w:rStyle w:val="y2iqfc"/>
-          <w:rFonts w:ascii="Times New Roman" w:hAnsi="Times New Roman" w:cs="Times New Roman"/>
-          <w:color w:val="202124"/>
-          <w:sz w:val="28"/>
-          <w:szCs w:val="28"/>
-          <w:lang w:val="en"/>
-        </w:rPr>
-        <w:t>other</w:t>
-      </w:r>
-      <w:proofErr w:type="gramEnd"/>
-      <w:r>
-        <w:rPr>
-          <w:rStyle w:val="y2iqfc"/>
-          <w:rFonts w:ascii="Times New Roman" w:hAnsi="Times New Roman" w:cs="Times New Roman"/>
-          <w:color w:val="202124"/>
-          <w:sz w:val="28"/>
-          <w:szCs w:val="28"/>
-          <w:lang w:val="en"/>
-        </w:rPr>
-        <w:t xml:space="preserve"> platform).</w:t>
+        <w:t>Register your own git account (gitlab, github or other platform).</w:t>
       </w:r>
     </w:p>
     <w:p>
@@ -1213,6 +1174,7 @@
           <w:szCs w:val="28"/>
           <w:lang w:val="en-US"/>
         </w:rPr>
+        <w:lastRenderedPageBreak/>
         <w:t>2. Git branch</w:t>
       </w:r>
     </w:p>
@@ -1722,7 +1684,6 @@
           <w:szCs w:val="28"/>
           <w:lang w:val="en-US"/>
         </w:rPr>
-        <w:lastRenderedPageBreak/>
         <w:t>(All)</w:t>
       </w:r>
       <w:r>
@@ -1899,56 +1860,6 @@
     </w:p>
     <w:p>
       <w:pPr>
-        <w:shd w:val="clear" w:color="auto" w:fill="FFFFFF" w:themeFill="background1"/>
-        <w:tabs>
-          <w:tab w:val="left" w:pos="1628"/>
-        </w:tabs>
-        <w:spacing w:line="240" w:lineRule="auto"/>
-        <w:rPr>
-          <w:rFonts w:ascii="Times New Roman" w:hAnsi="Times New Roman" w:cs="Times New Roman"/>
-          <w:sz w:val="30"/>
-          <w:szCs w:val="30"/>
-          <w:shd w:val="clear" w:color="auto" w:fill="FFFFFF" w:themeFill="background1"/>
-          <w:lang w:val="en-US"/>
-        </w:rPr>
-      </w:pPr>
-      <w:hyperlink r:id="rId10" w:history="1">
-        <w:r>
-          <w:rPr>
-            <w:rStyle w:val="a8"/>
-            <w:rFonts w:ascii="Times New Roman" w:hAnsi="Times New Roman" w:cs="Times New Roman"/>
-            <w:sz w:val="30"/>
-            <w:szCs w:val="30"/>
-            <w:shd w:val="clear" w:color="auto" w:fill="FFFFFF" w:themeFill="background1"/>
-            <w:lang w:val="en-US"/>
-          </w:rPr>
-          <w:t>https://github.com/jopiks-s</w:t>
-        </w:r>
-      </w:hyperlink>
-      <w:r>
-        <w:rPr>
-          <w:rFonts w:ascii="Times New Roman" w:hAnsi="Times New Roman" w:cs="Times New Roman"/>
-          <w:sz w:val="30"/>
-          <w:szCs w:val="30"/>
-          <w:shd w:val="clear" w:color="auto" w:fill="FFFFFF" w:themeFill="background1"/>
-          <w:lang w:val="en-US"/>
-        </w:rPr>
-        <w:t xml:space="preserve"> </w:t>
-      </w:r>
-      <w:r>
-        <w:rPr>
-          <w:rFonts w:ascii="Times New Roman" w:hAnsi="Times New Roman" w:cs="Times New Roman"/>
-          <w:sz w:val="30"/>
-          <w:szCs w:val="30"/>
-          <w:highlight w:val="green"/>
-          <w:shd w:val="clear" w:color="auto" w:fill="FFFFFF" w:themeFill="background1"/>
-          <w:lang w:val="en-US"/>
-        </w:rPr>
-        <w:t>(Misha)</w:t>
-      </w:r>
-    </w:p>
-    <w:p>
-      <w:pPr>
         <w:tabs>
           <w:tab w:val="left" w:pos="1628"/>
         </w:tabs>
@@ -2080,7 +1991,7 @@
                     <pic:cNvPicPr/>
                   </pic:nvPicPr>
                   <pic:blipFill>
-                    <a:blip r:embed="rId11"/>
+                    <a:blip r:embed="rId10"/>
                     <a:stretch>
                       <a:fillRect/>
                     </a:stretch>
@@ -2122,7 +2033,7 @@
         </w:rPr>
         <w:t>«</w:t>
       </w:r>
-      <w:hyperlink r:id="rId12" w:history="1">
+      <w:hyperlink r:id="rId11" w:history="1">
         <w:r>
           <w:rPr>
             <w:rStyle w:val="a8"/>
@@ -2213,7 +2124,7 @@
                     <pic:cNvPicPr/>
                   </pic:nvPicPr>
                   <pic:blipFill>
-                    <a:blip r:embed="rId13"/>
+                    <a:blip r:embed="rId12"/>
                     <a:stretch>
                       <a:fillRect/>
                     </a:stretch>
@@ -2260,7 +2171,7 @@
         </w:rPr>
         <w:t>«</w:t>
       </w:r>
-      <w:hyperlink r:id="rId14" w:history="1">
+      <w:hyperlink r:id="rId13" w:history="1">
         <w:r>
           <w:rPr>
             <w:rStyle w:val="a8"/>
@@ -2281,20 +2192,8 @@
           <w:shd w:val="clear" w:color="auto" w:fill="FFFFFF" w:themeFill="background1"/>
           <w:lang w:val="en-US"/>
         </w:rPr>
-        <w:t xml:space="preserve"> - folder for </w:t>
-      </w:r>
-      <w:proofErr w:type="spellStart"/>
-      <w:r>
-        <w:rPr>
-          <w:rFonts w:ascii="Times New Roman" w:hAnsi="Times New Roman" w:cs="Times New Roman"/>
-          <w:sz w:val="28"/>
-          <w:szCs w:val="28"/>
-          <w:shd w:val="clear" w:color="auto" w:fill="FFFFFF" w:themeFill="background1"/>
-          <w:lang w:val="en-US"/>
-        </w:rPr>
-        <w:t>workcases</w:t>
-      </w:r>
-      <w:proofErr w:type="spellEnd"/>
+        <w:t xml:space="preserve"> - folder for workcases</w:t>
+      </w:r>
       <w:r>
         <w:rPr>
           <w:rFonts w:ascii="Times New Roman" w:hAnsi="Times New Roman" w:cs="Times New Roman"/>
@@ -2409,6 +2308,49 @@
           <w:lang w:val="en-US"/>
         </w:rPr>
       </w:pPr>
+      <w:r>
+        <w:rPr>
+          <w:rFonts w:ascii="Times New Roman" w:hAnsi="Times New Roman" w:cs="Times New Roman"/>
+          <w:sz w:val="28"/>
+          <w:szCs w:val="28"/>
+          <w:lang w:val="en-US"/>
+        </w:rPr>
+        <w:drawing>
+          <wp:inline distT="0" distB="0" distL="0" distR="0" wp14:anchorId="436338D2" wp14:editId="70D32269">
+            <wp:extent cx="5940425" cy="722630"/>
+            <wp:effectExtent l="0" t="0" r="3175" b="1270"/>
+            <wp:docPr id="4" name="Рисунок 4"/>
+            <wp:cNvGraphicFramePr>
+              <a:graphicFrameLocks xmlns:a="http://schemas.openxmlformats.org/drawingml/2006/main" noChangeAspect="1"/>
+            </wp:cNvGraphicFramePr>
+            <a:graphic xmlns:a="http://schemas.openxmlformats.org/drawingml/2006/main">
+              <a:graphicData uri="http://schemas.openxmlformats.org/drawingml/2006/picture">
+                <pic:pic xmlns:pic="http://schemas.openxmlformats.org/drawingml/2006/picture">
+                  <pic:nvPicPr>
+                    <pic:cNvPr id="1" name=""/>
+                    <pic:cNvPicPr/>
+                  </pic:nvPicPr>
+                  <pic:blipFill>
+                    <a:blip r:embed="rId14"/>
+                    <a:stretch>
+                      <a:fillRect/>
+                    </a:stretch>
+                  </pic:blipFill>
+                  <pic:spPr>
+                    <a:xfrm>
+                      <a:off x="0" y="0"/>
+                      <a:ext cx="5940425" cy="722630"/>
+                    </a:xfrm>
+                    <a:prstGeom prst="rect">
+                      <a:avLst/>
+                    </a:prstGeom>
+                  </pic:spPr>
+                </pic:pic>
+              </a:graphicData>
+            </a:graphic>
+          </wp:inline>
+        </w:drawing>
+      </w:r>
     </w:p>
     <w:sectPr>
       <w:headerReference w:type="even" r:id="rId15"/>

</xml_diff>